<commit_message>
:pencil:  Asignación inicial de tareas
Azul son de Mario Cardoza
Naranja son de Alejandro Henríquez
</commit_message>
<xml_diff>
--- a/Documentos/Alcances de sistema para laboratorio clínico.docx
+++ b/Documentos/Alcances de sistema para laboratorio clínico.docx
@@ -2,7 +2,7 @@
 <file path=word/document.xml><?xml version="1.0" encoding="utf-8"?>
 <w:document xmlns:wpc="http://schemas.microsoft.com/office/word/2010/wordprocessingCanvas" xmlns:cx="http://schemas.microsoft.com/office/drawing/2014/chartex" xmlns:cx1="http://schemas.microsoft.com/office/drawing/2015/9/8/chartex" xmlns:mc="http://schemas.openxmlformats.org/markup-compatibility/2006" xmlns:o="urn:schemas-microsoft-com:office:office" xmlns:r="http://schemas.openxmlformats.org/officeDocument/2006/relationships" xmlns:m="http://schemas.openxmlformats.org/officeDocument/2006/math" xmlns:v="urn:schemas-microsoft-com:vml" xmlns:wp14="http://schemas.microsoft.com/office/word/2010/wordprocessingDrawing" xmlns:wp="http://schemas.openxmlformats.org/drawingml/2006/wordprocessingDrawing" xmlns:w10="urn:schemas-microsoft-com:office:word" xmlns:w="http://schemas.openxmlformats.org/wordprocessingml/2006/main" xmlns:w14="http://schemas.microsoft.com/office/word/2010/wordml" xmlns:w15="http://schemas.microsoft.com/office/word/2012/wordml" xmlns:w16se="http://schemas.microsoft.com/office/word/2015/wordml/symex" xmlns:wpg="http://schemas.microsoft.com/office/word/2010/wordprocessingGroup" xmlns:wpi="http://schemas.microsoft.com/office/word/2010/wordprocessingInk" xmlns:wne="http://schemas.microsoft.com/office/word/2006/wordml" xmlns:wps="http://schemas.microsoft.com/office/word/2010/wordprocessingShape" mc:Ignorable="w14 w15 w16se wp14">
   <w:body>
-    <w:p xmlns:wp14="http://schemas.microsoft.com/office/word/2010/wordml" wp14:textId="77777777">
+    <w:p>
       <w:pPr>
         <w:pStyle w:val="Ttulo1"/>
       </w:pPr>
@@ -10,7 +10,7 @@
         <w:t>Alcances de sistema para laboratorio clínico</w:t>
       </w:r>
     </w:p>
-    <w:p xmlns:wp14="http://schemas.microsoft.com/office/word/2010/wordml" wp14:textId="77777777">
+    <w:p>
       <w:pPr>
         <w:pStyle w:val="Ttulo4Alcances"/>
         <w:tabs>
@@ -22,17 +22,17 @@
         <w:t>Generalidades.</w:t>
       </w:r>
     </w:p>
-    <w:p xmlns:wp14="http://schemas.microsoft.com/office/word/2010/wordml" wp14:textId="77777777">
+    <w:p>
       <w:r>
         <w:t>Este módulo agrupa las funciones que disponen en común todos los roles de usuario, estas son:</w:t>
       </w:r>
     </w:p>
-    <w:p xmlns:wp14="http://schemas.microsoft.com/office/word/2010/wordml" wp14:textId="77777777">
+    <w:p>
       <w:pPr>
         <w:pStyle w:val="Prrafodelista"/>
         <w:numPr>
           <w:ilvl w:val="1"/>
-          <w:numId w:val="1"/>
+          <w:numId w:val="2"/>
         </w:numPr>
         <w:spacing w:after="200"/>
       </w:pPr>
@@ -40,12 +40,12 @@
         <w:t>Ingreso de usuario al sistema.</w:t>
       </w:r>
     </w:p>
-    <w:p xmlns:wp14="http://schemas.microsoft.com/office/word/2010/wordml" wp14:textId="77777777">
+    <w:p>
       <w:pPr>
         <w:pStyle w:val="Prrafodelista"/>
         <w:numPr>
           <w:ilvl w:val="1"/>
-          <w:numId w:val="1"/>
+          <w:numId w:val="2"/>
         </w:numPr>
         <w:spacing w:after="200"/>
       </w:pPr>
@@ -53,25 +53,26 @@
         <w:t>Recuperación de contraseña.</w:t>
       </w:r>
     </w:p>
-    <w:p xmlns:wp14="http://schemas.microsoft.com/office/word/2010/wordml" wp14:textId="77777777">
+    <w:p>
       <w:pPr>
         <w:pStyle w:val="Prrafodelista"/>
         <w:numPr>
           <w:ilvl w:val="1"/>
-          <w:numId w:val="1"/>
-        </w:numPr>
+          <w:numId w:val="2"/>
+        </w:numPr>
+        <w:shd w:val="clear" w:color="auto" w:fill="FBE4D5" w:themeFill="accent2" w:themeFillTint="33"/>
         <w:spacing w:after="200"/>
       </w:pPr>
       <w:r>
         <w:t>Bitácora de usuario.</w:t>
       </w:r>
     </w:p>
-    <w:p xmlns:wp14="http://schemas.microsoft.com/office/word/2010/wordml" wp14:textId="77777777">
+    <w:p>
       <w:pPr>
         <w:pStyle w:val="Prrafodelista"/>
         <w:numPr>
           <w:ilvl w:val="1"/>
-          <w:numId w:val="1"/>
+          <w:numId w:val="2"/>
         </w:numPr>
         <w:spacing w:after="200"/>
       </w:pPr>
@@ -79,12 +80,12 @@
         <w:t>Ayuda.</w:t>
       </w:r>
     </w:p>
-    <w:p xmlns:wp14="http://schemas.microsoft.com/office/word/2010/wordml" wp14:textId="77777777">
+    <w:p>
       <w:pPr>
         <w:pStyle w:val="Prrafodelista"/>
         <w:numPr>
           <w:ilvl w:val="1"/>
-          <w:numId w:val="1"/>
+          <w:numId w:val="2"/>
         </w:numPr>
         <w:spacing w:after="200"/>
       </w:pPr>
@@ -92,7 +93,7 @@
         <w:t>Acerca de.</w:t>
       </w:r>
     </w:p>
-    <w:p xmlns:wp14="http://schemas.microsoft.com/office/word/2010/wordml" wp14:textId="77777777">
+    <w:p>
       <w:pPr>
         <w:pStyle w:val="Ttulo4Alcances"/>
         <w:tabs>
@@ -104,17 +105,17 @@
         <w:t>Mantenimiento.</w:t>
       </w:r>
     </w:p>
-    <w:p xmlns:wp14="http://schemas.microsoft.com/office/word/2010/wordml" wp14:textId="77777777">
+    <w:p>
       <w:r>
         <w:t>En mantenimiento se encuentran aquellas configuraciones que son necesarias definir de manera general por el administrador al momento en que se implemente el sistema informático. Estas configuraciones son:</w:t>
       </w:r>
     </w:p>
-    <w:p xmlns:wp14="http://schemas.microsoft.com/office/word/2010/wordml" wp14:textId="77777777">
+    <w:p>
       <w:pPr>
         <w:pStyle w:val="Prrafodelista"/>
         <w:numPr>
           <w:ilvl w:val="0"/>
-          <w:numId w:val="3"/>
+          <w:numId w:val="4"/>
         </w:numPr>
         <w:spacing w:after="200"/>
         <w:rPr>
@@ -122,12 +123,12 @@
         </w:rPr>
       </w:pPr>
     </w:p>
-    <w:p xmlns:wp14="http://schemas.microsoft.com/office/word/2010/wordml" wp14:textId="77777777">
+    <w:p>
       <w:pPr>
         <w:pStyle w:val="Prrafodelista"/>
         <w:numPr>
           <w:ilvl w:val="0"/>
-          <w:numId w:val="3"/>
+          <w:numId w:val="4"/>
         </w:numPr>
         <w:spacing w:after="200"/>
         <w:rPr>
@@ -135,25 +136,26 @@
         </w:rPr>
       </w:pPr>
     </w:p>
-    <w:p xmlns:wp14="http://schemas.microsoft.com/office/word/2010/wordml" wp14:textId="77777777">
+    <w:p>
       <w:pPr>
         <w:pStyle w:val="Prrafodelista"/>
         <w:numPr>
           <w:ilvl w:val="1"/>
-          <w:numId w:val="3"/>
-        </w:numPr>
+          <w:numId w:val="4"/>
+        </w:numPr>
+        <w:shd w:val="clear" w:color="auto" w:fill="DEEAF6" w:themeFill="accent5" w:themeFillTint="33"/>
         <w:spacing w:after="200"/>
       </w:pPr>
       <w:r>
         <w:t>Control de usuarios.</w:t>
       </w:r>
     </w:p>
-    <w:p xmlns:wp14="http://schemas.microsoft.com/office/word/2010/wordml" wp14:textId="77777777">
+    <w:p>
       <w:pPr>
         <w:pStyle w:val="Prrafodelista"/>
         <w:numPr>
           <w:ilvl w:val="1"/>
-          <w:numId w:val="3"/>
+          <w:numId w:val="4"/>
         </w:numPr>
         <w:spacing w:after="200"/>
       </w:pPr>
@@ -161,12 +163,12 @@
         <w:t>Base de datos.</w:t>
       </w:r>
     </w:p>
-    <w:p xmlns:wp14="http://schemas.microsoft.com/office/word/2010/wordml" wp14:textId="77777777">
+    <w:p>
       <w:pPr>
         <w:pStyle w:val="Prrafodelista"/>
         <w:numPr>
           <w:ilvl w:val="2"/>
-          <w:numId w:val="3"/>
+          <w:numId w:val="4"/>
         </w:numPr>
         <w:spacing w:after="200"/>
       </w:pPr>
@@ -174,12 +176,12 @@
         <w:t>Crear copia de seguridad.</w:t>
       </w:r>
     </w:p>
-    <w:p xmlns:wp14="http://schemas.microsoft.com/office/word/2010/wordml" wp14:textId="77777777">
+    <w:p>
       <w:pPr>
         <w:pStyle w:val="Prrafodelista"/>
         <w:numPr>
           <w:ilvl w:val="2"/>
-          <w:numId w:val="3"/>
+          <w:numId w:val="4"/>
         </w:numPr>
         <w:spacing w:after="200"/>
       </w:pPr>
@@ -187,12 +189,12 @@
         <w:t>Restaurar copia de seguridad de una existente.</w:t>
       </w:r>
     </w:p>
-    <w:p xmlns:wp14="http://schemas.microsoft.com/office/word/2010/wordml" wp14:textId="77777777">
+    <w:p>
       <w:pPr>
         <w:pStyle w:val="Prrafodelista"/>
         <w:numPr>
           <w:ilvl w:val="2"/>
-          <w:numId w:val="3"/>
+          <w:numId w:val="4"/>
         </w:numPr>
         <w:spacing w:after="200"/>
       </w:pPr>
@@ -200,20 +202,23 @@
         <w:t>Bitácora del sistema.</w:t>
       </w:r>
     </w:p>
-    <w:p xmlns:wp14="http://schemas.microsoft.com/office/word/2010/wordml" wp14:textId="77777777">
+    <w:p>
       <w:pPr>
         <w:pStyle w:val="Prrafodelista"/>
         <w:numPr>
           <w:ilvl w:val="1"/>
-          <w:numId w:val="3"/>
-        </w:numPr>
+          <w:numId w:val="4"/>
+        </w:numPr>
+        <w:shd w:val="clear" w:color="auto" w:fill="FBE4D5" w:themeFill="accent2" w:themeFillTint="33"/>
         <w:spacing w:after="200"/>
       </w:pPr>
       <w:r>
         <w:t>Unidades de medida</w:t>
       </w:r>
-    </w:p>
-    <w:p xmlns:wp14="http://schemas.microsoft.com/office/word/2010/wordml" wp14:textId="77777777">
+      <w:bookmarkStart w:id="0" w:name="_GoBack"/>
+      <w:bookmarkEnd w:id="0"/>
+    </w:p>
+    <w:p>
       <w:pPr>
         <w:pStyle w:val="Ttulo4Alcances"/>
         <w:tabs>
@@ -222,11 +227,10 @@
         <w:ind w:left="720" w:hanging="360"/>
       </w:pPr>
       <w:r>
-        <w:lastRenderedPageBreak/>
         <w:t>Laboratorios.</w:t>
       </w:r>
     </w:p>
-    <w:p xmlns:wp14="http://schemas.microsoft.com/office/word/2010/wordml" wp14:textId="77777777">
+    <w:p>
       <w:r>
         <w:t xml:space="preserve">Este módulo </w:t>
       </w:r>
@@ -237,12 +241,12 @@
         <w:t>, estas funciones son:</w:t>
       </w:r>
     </w:p>
-    <w:p xmlns:wp14="http://schemas.microsoft.com/office/word/2010/wordml" wp14:textId="77777777">
+    <w:p>
       <w:pPr>
         <w:pStyle w:val="Prrafodelista"/>
         <w:numPr>
           <w:ilvl w:val="0"/>
-          <w:numId w:val="4"/>
+          <w:numId w:val="5"/>
         </w:numPr>
         <w:spacing w:after="200"/>
         <w:rPr>
@@ -250,12 +254,12 @@
         </w:rPr>
       </w:pPr>
     </w:p>
-    <w:p xmlns:wp14="http://schemas.microsoft.com/office/word/2010/wordml" wp14:textId="77777777">
+    <w:p>
       <w:pPr>
         <w:pStyle w:val="Prrafodelista"/>
         <w:numPr>
           <w:ilvl w:val="0"/>
-          <w:numId w:val="4"/>
+          <w:numId w:val="5"/>
         </w:numPr>
         <w:spacing w:after="200"/>
         <w:rPr>
@@ -263,12 +267,12 @@
         </w:rPr>
       </w:pPr>
     </w:p>
-    <w:p xmlns:wp14="http://schemas.microsoft.com/office/word/2010/wordml" wp14:textId="77777777">
+    <w:p>
       <w:pPr>
         <w:pStyle w:val="Prrafodelista"/>
         <w:numPr>
           <w:ilvl w:val="0"/>
-          <w:numId w:val="4"/>
+          <w:numId w:val="5"/>
         </w:numPr>
         <w:spacing w:after="200"/>
         <w:rPr>
@@ -276,12 +280,12 @@
         </w:rPr>
       </w:pPr>
     </w:p>
-    <w:p xmlns:wp14="http://schemas.microsoft.com/office/word/2010/wordml" wp14:textId="77777777">
+    <w:p>
       <w:pPr>
         <w:pStyle w:val="Prrafodelista"/>
         <w:numPr>
           <w:ilvl w:val="1"/>
-          <w:numId w:val="4"/>
+          <w:numId w:val="5"/>
         </w:numPr>
         <w:spacing w:after="200"/>
       </w:pPr>
@@ -289,12 +293,12 @@
         <w:t>Laboratorio clínico.</w:t>
       </w:r>
     </w:p>
-    <w:p xmlns:wp14="http://schemas.microsoft.com/office/word/2010/wordml" wp14:textId="77777777">
+    <w:p>
       <w:pPr>
         <w:pStyle w:val="Prrafodelista"/>
         <w:numPr>
           <w:ilvl w:val="2"/>
-          <w:numId w:val="4"/>
+          <w:numId w:val="5"/>
         </w:numPr>
         <w:spacing w:after="200"/>
       </w:pPr>
@@ -302,12 +306,12 @@
         <w:t>Evaluación de exámenes clínicos</w:t>
       </w:r>
     </w:p>
-    <w:p xmlns:wp14="http://schemas.microsoft.com/office/word/2010/wordml" wp14:textId="77777777">
+    <w:p>
       <w:pPr>
         <w:pStyle w:val="Prrafodelista"/>
         <w:numPr>
           <w:ilvl w:val="2"/>
-          <w:numId w:val="4"/>
+          <w:numId w:val="5"/>
         </w:numPr>
         <w:spacing w:after="200"/>
       </w:pPr>
@@ -315,12 +319,12 @@
         <w:t>Control de exámenes clínicos.</w:t>
       </w:r>
     </w:p>
-    <w:p xmlns:wp14="http://schemas.microsoft.com/office/word/2010/wordml" wp14:textId="77777777">
+    <w:p>
       <w:pPr>
         <w:pStyle w:val="Prrafodelista"/>
         <w:numPr>
           <w:ilvl w:val="2"/>
-          <w:numId w:val="4"/>
+          <w:numId w:val="5"/>
         </w:numPr>
         <w:spacing w:after="200"/>
       </w:pPr>
@@ -328,57 +332,67 @@
         <w:t>Configuraciones.</w:t>
       </w:r>
     </w:p>
-    <w:p xmlns:wp14="http://schemas.microsoft.com/office/word/2010/wordml" wp14:textId="77777777">
+    <w:p>
       <w:pPr>
         <w:pStyle w:val="Prrafodelista"/>
         <w:numPr>
           <w:ilvl w:val="3"/>
-          <w:numId w:val="4"/>
-        </w:numPr>
+          <w:numId w:val="5"/>
+        </w:numPr>
+        <w:shd w:val="clear" w:color="auto" w:fill="FBE4D5" w:themeFill="accent2" w:themeFillTint="33"/>
         <w:spacing w:after="200"/>
       </w:pPr>
       <w:r>
         <w:t>Parámetros de exámenes</w:t>
       </w:r>
     </w:p>
-    <w:p xmlns:wp14="http://schemas.microsoft.com/office/word/2010/wordml" wp14:textId="77777777">
+    <w:p>
       <w:pPr>
         <w:pStyle w:val="Prrafodelista"/>
         <w:numPr>
           <w:ilvl w:val="3"/>
-          <w:numId w:val="4"/>
-        </w:numPr>
+          <w:numId w:val="5"/>
+        </w:numPr>
+        <w:shd w:val="clear" w:color="auto" w:fill="FFFFFF" w:themeFill="background1"/>
         <w:spacing w:after="200"/>
       </w:pPr>
       <w:r>
         <w:t>Rangos de valores clínicos por edad y/o sexo</w:t>
       </w:r>
     </w:p>
-    <w:p xmlns:wp14="http://schemas.microsoft.com/office/word/2010/wordml" wp14:textId="77777777">
+    <w:p>
       <w:pPr>
         <w:pStyle w:val="Prrafodelista"/>
         <w:numPr>
           <w:ilvl w:val="2"/>
-          <w:numId w:val="4"/>
-        </w:numPr>
-        <w:spacing w:after="200"/>
-      </w:pPr>
-      <w:r>
-        <w:t>Inventario de insumos</w:t>
-      </w:r>
-      <w:r>
-        <w:t xml:space="preserve"> y reactivos</w:t>
-      </w:r>
-      <w:r>
-        <w:t>.</w:t>
-      </w:r>
-    </w:p>
-    <w:p xmlns:wp14="http://schemas.microsoft.com/office/word/2010/wordml" wp14:textId="77777777">
+          <w:numId w:val="5"/>
+        </w:numPr>
+        <w:spacing w:after="200"/>
+      </w:pPr>
+      <w:r>
+        <w:t>Inventario de insumos y reactivos.</w:t>
+      </w:r>
+    </w:p>
+    <w:p>
       <w:pPr>
         <w:pStyle w:val="Prrafodelista"/>
         <w:numPr>
           <w:ilvl w:val="3"/>
-          <w:numId w:val="4"/>
+          <w:numId w:val="5"/>
+        </w:numPr>
+        <w:shd w:val="clear" w:color="auto" w:fill="D9E2F3" w:themeFill="accent1" w:themeFillTint="33"/>
+        <w:spacing w:after="200"/>
+      </w:pPr>
+      <w:r>
+        <w:t>Reactivo e insumos</w:t>
+      </w:r>
+    </w:p>
+    <w:p>
+      <w:pPr>
+        <w:pStyle w:val="Prrafodelista"/>
+        <w:numPr>
+          <w:ilvl w:val="3"/>
+          <w:numId w:val="5"/>
         </w:numPr>
         <w:spacing w:after="200"/>
       </w:pPr>
@@ -386,12 +400,12 @@
         <w:t>Ingresos de insumos.</w:t>
       </w:r>
     </w:p>
-    <w:p xmlns:wp14="http://schemas.microsoft.com/office/word/2010/wordml" wp14:textId="77777777">
+    <w:p>
       <w:pPr>
         <w:pStyle w:val="Prrafodelista"/>
         <w:numPr>
           <w:ilvl w:val="3"/>
-          <w:numId w:val="4"/>
+          <w:numId w:val="5"/>
         </w:numPr>
         <w:spacing w:after="200"/>
       </w:pPr>
@@ -399,12 +413,12 @@
         <w:t>Salidas de insumos.</w:t>
       </w:r>
     </w:p>
-    <w:p xmlns:wp14="http://schemas.microsoft.com/office/word/2010/wordml" wp14:textId="77777777">
+    <w:p>
       <w:pPr>
         <w:pStyle w:val="Prrafodelista"/>
         <w:numPr>
           <w:ilvl w:val="3"/>
-          <w:numId w:val="4"/>
+          <w:numId w:val="5"/>
         </w:numPr>
         <w:spacing w:after="200"/>
       </w:pPr>
@@ -412,7 +426,7 @@
         <w:t>Consulta de inventario.</w:t>
       </w:r>
     </w:p>
-    <w:p xmlns:wp14="http://schemas.microsoft.com/office/word/2010/wordml" wp14:textId="77777777">
+    <w:p>
       <w:pPr>
         <w:pStyle w:val="Ttulo4Alcances"/>
       </w:pPr>
@@ -420,22 +434,17 @@
         <w:t>Ventas</w:t>
       </w:r>
     </w:p>
-    <w:p xmlns:wp14="http://schemas.microsoft.com/office/word/2010/wordml" wp14:textId="77777777">
-      <w:r>
-        <w:t>Este módulo detalla las actividades a realizar para el área de</w:t>
-      </w:r>
-      <w:bookmarkStart w:name="_GoBack" w:id="0"/>
-      <w:bookmarkEnd w:id="0"/>
-      <w:r>
-        <w:t xml:space="preserve"> ventas del laboratorio clínico</w:t>
-      </w:r>
-    </w:p>
-    <w:p xmlns:wp14="http://schemas.microsoft.com/office/word/2010/wordml" wp14:textId="77777777">
+    <w:p>
+      <w:r>
+        <w:t>Este módulo detalla las actividades a realizar para el área de ventas del laboratorio clínico</w:t>
+      </w:r>
+    </w:p>
+    <w:p>
       <w:pPr>
         <w:pStyle w:val="Prrafodelista"/>
         <w:numPr>
           <w:ilvl w:val="1"/>
-          <w:numId w:val="4"/>
+          <w:numId w:val="5"/>
         </w:numPr>
         <w:spacing w:after="200"/>
       </w:pPr>
@@ -443,12 +452,12 @@
         <w:t>Ventas.</w:t>
       </w:r>
     </w:p>
-    <w:p xmlns:wp14="http://schemas.microsoft.com/office/word/2010/wordml" wp14:textId="77777777">
+    <w:p>
       <w:pPr>
         <w:pStyle w:val="Prrafodelista"/>
         <w:numPr>
           <w:ilvl w:val="2"/>
-          <w:numId w:val="4"/>
+          <w:numId w:val="5"/>
         </w:numPr>
         <w:spacing w:after="200"/>
       </w:pPr>
@@ -456,206 +465,170 @@
         <w:t>Registro de venta.</w:t>
       </w:r>
     </w:p>
-    <w:p xmlns:wp14="http://schemas.microsoft.com/office/word/2010/wordml" wp14:textId="77777777">
+    <w:p>
       <w:pPr>
         <w:pStyle w:val="Prrafodelista"/>
         <w:numPr>
           <w:ilvl w:val="2"/>
-          <w:numId w:val="4"/>
-        </w:numPr>
-        <w:spacing w:after="200"/>
-      </w:pPr>
-      <w:r>
-        <w:t>Generación de factura</w:t>
-      </w:r>
-      <w:r>
-        <w:t>.</w:t>
-      </w:r>
-    </w:p>
-    <w:p xmlns:wp14="http://schemas.microsoft.com/office/word/2010/wordml" wp14:textId="77777777">
+          <w:numId w:val="5"/>
+        </w:numPr>
+        <w:spacing w:after="200"/>
+      </w:pPr>
+      <w:r>
+        <w:t>Generación de factura.</w:t>
+      </w:r>
+    </w:p>
+    <w:p>
       <w:pPr>
         <w:pStyle w:val="Prrafodelista"/>
         <w:numPr>
           <w:ilvl w:val="2"/>
-          <w:numId w:val="4"/>
-        </w:numPr>
-        <w:spacing w:after="200"/>
-        <w:rPr/>
-      </w:pPr>
-      <w:r>
-        <w:rPr/>
+          <w:numId w:val="5"/>
+        </w:numPr>
+        <w:spacing w:after="200"/>
+      </w:pPr>
+      <w:r>
         <w:t>Consulta de ventas.</w:t>
       </w:r>
     </w:p>
     <w:p>
       <w:pPr>
-        <w:pStyle w:val="Normal"/>
         <w:spacing w:after="200"/>
         <w:ind w:left="1071"/>
       </w:pPr>
     </w:p>
     <w:p>
       <w:pPr>
-        <w:pStyle w:val="Normal"/>
-        <w:bidi w:val="0"/>
-        <w:spacing w:before="0" w:beforeAutospacing="off" w:after="200" w:afterAutospacing="off" w:line="480" w:lineRule="auto"/>
-        <w:ind w:left="0" w:right="0"/>
-        <w:jc w:val="both"/>
-      </w:pPr>
-      <w:r>
-        <w:rPr/>
-        <w:t>5. Perfil</w:t>
-      </w:r>
-    </w:p>
-    <w:p>
-      <w:pPr>
-        <w:pStyle w:val="Normal"/>
-        <w:bidi w:val="0"/>
-        <w:spacing w:before="0" w:beforeAutospacing="off" w:after="200" w:afterAutospacing="off" w:line="480" w:lineRule="auto"/>
-        <w:ind w:left="0" w:right="0"/>
-        <w:jc w:val="both"/>
-      </w:pPr>
-      <w:r>
-        <w:rPr/>
-        <w:t>Este modulo es para registrar los datos generales del negocio por ejemplo nombre del negocio, datos del propietario (</w:t>
+        <w:pStyle w:val="Ttulo4Alcances"/>
+      </w:pPr>
+      <w:r>
+        <w:t>Perfil</w:t>
+      </w:r>
+    </w:p>
+    <w:p>
+      <w:pPr>
+        <w:spacing w:after="200"/>
+      </w:pPr>
+      <w:r>
+        <w:t xml:space="preserve">Este </w:t>
       </w:r>
       <w:proofErr w:type="spellStart"/>
       <w:r>
-        <w:rPr/>
+        <w:t>modulo</w:t>
+      </w:r>
+      <w:proofErr w:type="spellEnd"/>
+      <w:r>
+        <w:t xml:space="preserve"> es para registrar los datos generales del negocio por ejemplo nombre del negocio, datos del propietario (</w:t>
+      </w:r>
+      <w:proofErr w:type="spellStart"/>
+      <w:r>
         <w:t>unicamente</w:t>
       </w:r>
       <w:proofErr w:type="spellEnd"/>
       <w:r>
-        <w:rPr/>
-        <w:t xml:space="preserve"> como super </w:t>
+        <w:t xml:space="preserve"> como </w:t>
       </w:r>
       <w:proofErr w:type="spellStart"/>
       <w:r>
-        <w:rPr/>
+        <w:t>super</w:t>
+      </w:r>
+      <w:proofErr w:type="spellEnd"/>
+      <w:r>
+        <w:t xml:space="preserve"> </w:t>
+      </w:r>
+      <w:proofErr w:type="spellStart"/>
+      <w:r>
         <w:t>admin</w:t>
       </w:r>
       <w:proofErr w:type="spellEnd"/>
       <w:r>
-        <w:rPr/>
         <w:t xml:space="preserve"> se podrá acceder). </w:t>
       </w:r>
     </w:p>
     <w:p>
       <w:pPr>
-        <w:pStyle w:val="Normal"/>
-        <w:bidi w:val="0"/>
-        <w:spacing w:before="0" w:beforeAutospacing="off" w:after="200" w:afterAutospacing="off" w:line="480" w:lineRule="auto"/>
-        <w:ind w:left="360" w:right="0"/>
-        <w:jc w:val="both"/>
-      </w:pPr>
-      <w:r>
-        <w:rPr/>
+        <w:shd w:val="clear" w:color="auto" w:fill="DEEAF6" w:themeFill="accent5" w:themeFillTint="33"/>
+        <w:spacing w:after="200"/>
+        <w:ind w:left="360"/>
+      </w:pPr>
+      <w:r>
         <w:t>5.1 Registro de datos del negocio.</w:t>
       </w:r>
     </w:p>
     <w:p>
       <w:pPr>
-        <w:pStyle w:val="Normal"/>
-        <w:bidi w:val="0"/>
-        <w:spacing w:before="0" w:beforeAutospacing="off" w:after="200" w:afterAutospacing="off" w:line="480" w:lineRule="auto"/>
-        <w:ind w:left="360" w:right="0"/>
-        <w:jc w:val="both"/>
-      </w:pPr>
-      <w:r>
-        <w:rPr/>
+        <w:spacing w:after="200"/>
+        <w:ind w:left="360" w:firstLine="348"/>
+      </w:pPr>
+      <w:r>
+        <w:lastRenderedPageBreak/>
         <w:t>5.1.1. Nombre del negocio</w:t>
       </w:r>
     </w:p>
     <w:p>
       <w:pPr>
-        <w:pStyle w:val="Normal"/>
-        <w:bidi w:val="0"/>
-        <w:spacing w:before="0" w:beforeAutospacing="off" w:after="200" w:afterAutospacing="off" w:line="480" w:lineRule="auto"/>
-        <w:ind w:left="360" w:right="0"/>
-        <w:jc w:val="both"/>
-      </w:pPr>
-      <w:r>
-        <w:rPr/>
+        <w:spacing w:after="200"/>
+        <w:ind w:left="360" w:firstLine="348"/>
+      </w:pPr>
+      <w:r>
         <w:t xml:space="preserve">5.1.2. </w:t>
       </w:r>
       <w:proofErr w:type="spellStart"/>
       <w:r>
-        <w:rPr/>
         <w:t>Telefonos</w:t>
       </w:r>
       <w:proofErr w:type="spellEnd"/>
       <w:r>
-        <w:rPr/>
         <w:t xml:space="preserve"> …. Etc.</w:t>
       </w:r>
     </w:p>
     <w:p>
       <w:pPr>
-        <w:pStyle w:val="Normal"/>
-        <w:bidi w:val="0"/>
-        <w:spacing w:before="0" w:beforeAutospacing="off" w:after="200" w:afterAutospacing="off" w:line="480" w:lineRule="auto"/>
-        <w:ind w:left="360" w:right="0"/>
-        <w:jc w:val="both"/>
-      </w:pPr>
-      <w:r>
-        <w:rPr/>
+        <w:spacing w:after="200"/>
+        <w:ind w:left="360"/>
+      </w:pPr>
+      <w:r>
         <w:t>5.2 Sucursales</w:t>
       </w:r>
     </w:p>
     <w:p>
       <w:pPr>
-        <w:pStyle w:val="Normal"/>
-        <w:bidi w:val="0"/>
-        <w:spacing w:before="0" w:beforeAutospacing="off" w:after="200" w:afterAutospacing="off" w:line="480" w:lineRule="auto"/>
-        <w:ind w:left="360" w:right="0"/>
-        <w:jc w:val="both"/>
-      </w:pPr>
-      <w:r>
-        <w:rPr/>
+        <w:spacing w:after="200"/>
+        <w:ind w:left="360"/>
+      </w:pPr>
+      <w:r>
         <w:t>5.2.1. Registro de datos de la sucursal.</w:t>
       </w:r>
     </w:p>
     <w:p>
       <w:pPr>
-        <w:pStyle w:val="Normal"/>
-        <w:bidi w:val="0"/>
-        <w:spacing w:before="0" w:beforeAutospacing="off" w:after="200" w:afterAutospacing="off" w:line="480" w:lineRule="auto"/>
-        <w:ind w:left="360" w:right="0"/>
-        <w:jc w:val="both"/>
-      </w:pPr>
-      <w:r>
-        <w:rPr/>
+        <w:spacing w:after="200"/>
+        <w:ind w:left="360"/>
+      </w:pPr>
+      <w:r>
         <w:t>5.3 Roles</w:t>
       </w:r>
     </w:p>
     <w:p>
       <w:pPr>
-        <w:pStyle w:val="Normal"/>
-        <w:bidi w:val="0"/>
-        <w:spacing w:before="0" w:beforeAutospacing="off" w:after="200" w:afterAutospacing="off" w:line="480" w:lineRule="auto"/>
-        <w:ind w:left="360" w:right="0"/>
-        <w:jc w:val="both"/>
-      </w:pPr>
-      <w:r>
-        <w:rPr/>
+        <w:spacing w:after="200"/>
+        <w:ind w:left="360"/>
+      </w:pPr>
+      <w:r>
         <w:t>5.3.1. Creación de roles de usuarios.</w:t>
       </w:r>
     </w:p>
     <w:p>
       <w:pPr>
-        <w:pStyle w:val="Normal"/>
-        <w:bidi w:val="0"/>
-        <w:spacing w:before="0" w:beforeAutospacing="off" w:after="200" w:afterAutospacing="off" w:line="480" w:lineRule="auto"/>
-        <w:ind w:left="360" w:right="0"/>
-        <w:jc w:val="both"/>
-      </w:pPr>
-      <w:r>
-        <w:rPr/>
+        <w:spacing w:after="200"/>
+        <w:ind w:left="360"/>
+      </w:pPr>
+      <w:r>
         <w:t>5.3.2. Asignar roles de usuarios</w:t>
       </w:r>
     </w:p>
     <w:sectPr>
-      <w:pgSz w:w="12240" w:h="15840" w:orient="portrait"/>
+      <w:pgSz w:w="12240" w:h="15840"/>
       <w:pgMar w:top="1417" w:right="1701" w:bottom="1417" w:left="1701" w:header="708" w:footer="708" w:gutter="0"/>
       <w:cols w:space="708"/>
       <w:docGrid w:linePitch="360"/>
@@ -666,90 +639,6 @@
 
 <file path=word/numbering.xml><?xml version="1.0" encoding="utf-8"?>
 <w:numbering xmlns:wpc="http://schemas.microsoft.com/office/word/2010/wordprocessingCanvas" xmlns:cx="http://schemas.microsoft.com/office/drawing/2014/chartex" xmlns:cx1="http://schemas.microsoft.com/office/drawing/2015/9/8/chartex" xmlns:mc="http://schemas.openxmlformats.org/markup-compatibility/2006" xmlns:o="urn:schemas-microsoft-com:office:office" xmlns:r="http://schemas.openxmlformats.org/officeDocument/2006/relationships" xmlns:m="http://schemas.openxmlformats.org/officeDocument/2006/math" xmlns:v="urn:schemas-microsoft-com:vml" xmlns:wp14="http://schemas.microsoft.com/office/word/2010/wordprocessingDrawing" xmlns:wp="http://schemas.openxmlformats.org/drawingml/2006/wordprocessingDrawing" xmlns:w10="urn:schemas-microsoft-com:office:word" xmlns:w="http://schemas.openxmlformats.org/wordprocessingml/2006/main" xmlns:w14="http://schemas.microsoft.com/office/word/2010/wordml" xmlns:w15="http://schemas.microsoft.com/office/word/2012/wordml" xmlns:w16se="http://schemas.microsoft.com/office/word/2015/wordml/symex" xmlns:wpg="http://schemas.microsoft.com/office/word/2010/wordprocessingGroup" xmlns:wpi="http://schemas.microsoft.com/office/word/2010/wordprocessingInk" xmlns:wne="http://schemas.microsoft.com/office/word/2006/wordml" xmlns:wps="http://schemas.microsoft.com/office/word/2010/wordprocessingShape" mc:Ignorable="w14 w15 w16se wp14">
-  <w:abstractNum xmlns:w="http://schemas.openxmlformats.org/wordprocessingml/2006/main" w:abstractNumId="5">
-    <w:multiLevelType xmlns:w="http://schemas.openxmlformats.org/wordprocessingml/2006/main" w:val="hybridMultilevel"/>
-    <w:lvl xmlns:w="http://schemas.openxmlformats.org/wordprocessingml/2006/main" w:ilvl="0">
-      <w:start w:val="1"/>
-      <w:numFmt w:val="decimal"/>
-      <w:lvlText w:val="%1."/>
-      <w:lvlJc w:val="left"/>
-      <w:pPr>
-        <w:ind w:left="720" w:hanging="360"/>
-      </w:pPr>
-    </w:lvl>
-    <w:lvl xmlns:w="http://schemas.openxmlformats.org/wordprocessingml/2006/main" w:ilvl="1">
-      <w:start w:val="1"/>
-      <w:numFmt w:val="lowerLetter"/>
-      <w:lvlText w:val="%2."/>
-      <w:lvlJc w:val="left"/>
-      <w:pPr>
-        <w:ind w:left="1440" w:hanging="360"/>
-      </w:pPr>
-    </w:lvl>
-    <w:lvl xmlns:w="http://schemas.openxmlformats.org/wordprocessingml/2006/main" w:ilvl="2">
-      <w:start w:val="1"/>
-      <w:numFmt w:val="lowerRoman"/>
-      <w:lvlText w:val="%3."/>
-      <w:lvlJc w:val="right"/>
-      <w:pPr>
-        <w:ind w:left="2160" w:hanging="180"/>
-      </w:pPr>
-    </w:lvl>
-    <w:lvl xmlns:w="http://schemas.openxmlformats.org/wordprocessingml/2006/main" w:ilvl="3">
-      <w:start w:val="1"/>
-      <w:numFmt w:val="decimal"/>
-      <w:lvlText w:val="%4."/>
-      <w:lvlJc w:val="left"/>
-      <w:pPr>
-        <w:ind w:left="2880" w:hanging="360"/>
-      </w:pPr>
-    </w:lvl>
-    <w:lvl xmlns:w="http://schemas.openxmlformats.org/wordprocessingml/2006/main" w:ilvl="4">
-      <w:start w:val="1"/>
-      <w:numFmt w:val="lowerLetter"/>
-      <w:lvlText w:val="%5."/>
-      <w:lvlJc w:val="left"/>
-      <w:pPr>
-        <w:ind w:left="3600" w:hanging="360"/>
-      </w:pPr>
-    </w:lvl>
-    <w:lvl xmlns:w="http://schemas.openxmlformats.org/wordprocessingml/2006/main" w:ilvl="5">
-      <w:start w:val="1"/>
-      <w:numFmt w:val="lowerRoman"/>
-      <w:lvlText w:val="%6."/>
-      <w:lvlJc w:val="right"/>
-      <w:pPr>
-        <w:ind w:left="4320" w:hanging="180"/>
-      </w:pPr>
-    </w:lvl>
-    <w:lvl xmlns:w="http://schemas.openxmlformats.org/wordprocessingml/2006/main" w:ilvl="6">
-      <w:start w:val="1"/>
-      <w:numFmt w:val="decimal"/>
-      <w:lvlText w:val="%7."/>
-      <w:lvlJc w:val="left"/>
-      <w:pPr>
-        <w:ind w:left="5040" w:hanging="360"/>
-      </w:pPr>
-    </w:lvl>
-    <w:lvl xmlns:w="http://schemas.openxmlformats.org/wordprocessingml/2006/main" w:ilvl="7">
-      <w:start w:val="1"/>
-      <w:numFmt w:val="lowerLetter"/>
-      <w:lvlText w:val="%8."/>
-      <w:lvlJc w:val="left"/>
-      <w:pPr>
-        <w:ind w:left="5760" w:hanging="360"/>
-      </w:pPr>
-    </w:lvl>
-    <w:lvl xmlns:w="http://schemas.openxmlformats.org/wordprocessingml/2006/main" w:ilvl="8">
-      <w:start w:val="1"/>
-      <w:numFmt w:val="lowerRoman"/>
-      <w:lvlText w:val="%9."/>
-      <w:lvlJc w:val="right"/>
-      <w:pPr>
-        <w:ind w:left="6480" w:hanging="180"/>
-      </w:pPr>
-    </w:lvl>
-  </w:abstractNum>
   <w:abstractNum w:abstractNumId="0" w15:restartNumberingAfterBreak="0">
     <w:nsid w:val="0FE50708"/>
     <w:multiLevelType w:val="hybridMultilevel"/>
@@ -960,6 +849,92 @@
     </w:lvl>
   </w:abstractNum>
   <w:abstractNum w:abstractNumId="2" w15:restartNumberingAfterBreak="0">
+    <w:nsid w:val="21003245"/>
+    <w:multiLevelType w:val="hybridMultilevel"/>
+    <w:tmpl w:val="605655CC"/>
+    <w:lvl w:ilvl="0" w:tplc="CF7EB9F6">
+      <w:start w:val="1"/>
+      <w:numFmt w:val="decimal"/>
+      <w:lvlText w:val="%1."/>
+      <w:lvlJc w:val="left"/>
+      <w:pPr>
+        <w:ind w:left="720" w:hanging="360"/>
+      </w:pPr>
+    </w:lvl>
+    <w:lvl w:ilvl="1" w:tplc="942CD3DC">
+      <w:start w:val="1"/>
+      <w:numFmt w:val="lowerLetter"/>
+      <w:lvlText w:val="%2."/>
+      <w:lvlJc w:val="left"/>
+      <w:pPr>
+        <w:ind w:left="1440" w:hanging="360"/>
+      </w:pPr>
+    </w:lvl>
+    <w:lvl w:ilvl="2" w:tplc="340AE24A">
+      <w:start w:val="1"/>
+      <w:numFmt w:val="lowerRoman"/>
+      <w:lvlText w:val="%3."/>
+      <w:lvlJc w:val="right"/>
+      <w:pPr>
+        <w:ind w:left="2160" w:hanging="180"/>
+      </w:pPr>
+    </w:lvl>
+    <w:lvl w:ilvl="3" w:tplc="C12A1C3A">
+      <w:start w:val="1"/>
+      <w:numFmt w:val="decimal"/>
+      <w:lvlText w:val="%4."/>
+      <w:lvlJc w:val="left"/>
+      <w:pPr>
+        <w:ind w:left="2880" w:hanging="360"/>
+      </w:pPr>
+    </w:lvl>
+    <w:lvl w:ilvl="4" w:tplc="1C3471F6">
+      <w:start w:val="1"/>
+      <w:numFmt w:val="lowerLetter"/>
+      <w:lvlText w:val="%5."/>
+      <w:lvlJc w:val="left"/>
+      <w:pPr>
+        <w:ind w:left="3600" w:hanging="360"/>
+      </w:pPr>
+    </w:lvl>
+    <w:lvl w:ilvl="5" w:tplc="8E9C6A08">
+      <w:start w:val="1"/>
+      <w:numFmt w:val="lowerRoman"/>
+      <w:lvlText w:val="%6."/>
+      <w:lvlJc w:val="right"/>
+      <w:pPr>
+        <w:ind w:left="4320" w:hanging="180"/>
+      </w:pPr>
+    </w:lvl>
+    <w:lvl w:ilvl="6" w:tplc="13807F34">
+      <w:start w:val="1"/>
+      <w:numFmt w:val="decimal"/>
+      <w:lvlText w:val="%7."/>
+      <w:lvlJc w:val="left"/>
+      <w:pPr>
+        <w:ind w:left="5040" w:hanging="360"/>
+      </w:pPr>
+    </w:lvl>
+    <w:lvl w:ilvl="7" w:tplc="5D04B5C8">
+      <w:start w:val="1"/>
+      <w:numFmt w:val="lowerLetter"/>
+      <w:lvlText w:val="%8."/>
+      <w:lvlJc w:val="left"/>
+      <w:pPr>
+        <w:ind w:left="5760" w:hanging="360"/>
+      </w:pPr>
+    </w:lvl>
+    <w:lvl w:ilvl="8" w:tplc="2C68DEE4">
+      <w:start w:val="1"/>
+      <w:numFmt w:val="lowerRoman"/>
+      <w:lvlText w:val="%9."/>
+      <w:lvlJc w:val="right"/>
+      <w:pPr>
+        <w:ind w:left="6480" w:hanging="180"/>
+      </w:pPr>
+    </w:lvl>
+  </w:abstractNum>
+  <w:abstractNum w:abstractNumId="3" w15:restartNumberingAfterBreak="0">
     <w:nsid w:val="4AA31CCB"/>
     <w:multiLevelType w:val="multilevel"/>
     <w:tmpl w:val="C0ECA8BA"/>
@@ -1081,7 +1056,7 @@
       </w:rPr>
     </w:lvl>
   </w:abstractNum>
-  <w:abstractNum w:abstractNumId="3" w15:restartNumberingAfterBreak="0">
+  <w:abstractNum w:abstractNumId="4" w15:restartNumberingAfterBreak="0">
     <w:nsid w:val="4C615852"/>
     <w:multiLevelType w:val="multilevel"/>
     <w:tmpl w:val="C0ECA8BA"/>
@@ -1203,7 +1178,7 @@
       </w:rPr>
     </w:lvl>
   </w:abstractNum>
-  <w:abstractNum w:abstractNumId="4" w15:restartNumberingAfterBreak="0">
+  <w:abstractNum w:abstractNumId="5" w15:restartNumberingAfterBreak="0">
     <w:nsid w:val="573F5E0C"/>
     <w:multiLevelType w:val="multilevel"/>
     <w:tmpl w:val="C0ECA8BA"/>
@@ -1325,33 +1300,33 @@
       </w:rPr>
     </w:lvl>
   </w:abstractNum>
-  <w:num w:numId="6">
-    <w:abstractNumId w:val="5"/>
-  </w:num>
   <w:num w:numId="1">
     <w:abstractNumId w:val="2"/>
   </w:num>
   <w:num w:numId="2">
+    <w:abstractNumId w:val="3"/>
+  </w:num>
+  <w:num w:numId="3">
     <w:abstractNumId w:val="0"/>
   </w:num>
-  <w:num w:numId="3">
-    <w:abstractNumId w:val="4"/>
+  <w:num w:numId="4">
+    <w:abstractNumId w:val="5"/>
   </w:num>
-  <w:num w:numId="4">
+  <w:num w:numId="5">
     <w:abstractNumId w:val="1"/>
   </w:num>
-  <w:num w:numId="5">
-    <w:abstractNumId w:val="3"/>
+  <w:num w:numId="6">
+    <w:abstractNumId w:val="4"/>
   </w:num>
 </w:numbering>
 </file>
 
 <file path=word/styles.xml><?xml version="1.0" encoding="utf-8"?>
-<w:styles xmlns:wp14="http://schemas.microsoft.com/office/word/2010/wordprocessingDrawing" xmlns:mc="http://schemas.openxmlformats.org/markup-compatibility/2006" xmlns:r="http://schemas.openxmlformats.org/officeDocument/2006/relationships" xmlns:w="http://schemas.openxmlformats.org/wordprocessingml/2006/main" xmlns:w14="http://schemas.microsoft.com/office/word/2010/wordml" xmlns:w15="http://schemas.microsoft.com/office/word/2012/wordml" xmlns:w16se="http://schemas.microsoft.com/office/word/2015/wordml/symex" mc:Ignorable="w14 w15 w16se wp14">
+<w:styles xmlns:mc="http://schemas.openxmlformats.org/markup-compatibility/2006" xmlns:r="http://schemas.openxmlformats.org/officeDocument/2006/relationships" xmlns:w="http://schemas.openxmlformats.org/wordprocessingml/2006/main" xmlns:w14="http://schemas.microsoft.com/office/word/2010/wordml" xmlns:w15="http://schemas.microsoft.com/office/word/2012/wordml" xmlns:w16se="http://schemas.microsoft.com/office/word/2015/wordml/symex" mc:Ignorable="w14 w15 w16se">
   <w:docDefaults>
     <w:rPrDefault>
       <w:rPr>
-        <w:rFonts w:asciiTheme="minorHAnsi" w:hAnsiTheme="minorHAnsi" w:eastAsiaTheme="minorHAnsi" w:cstheme="minorBidi"/>
+        <w:rFonts w:asciiTheme="minorHAnsi" w:eastAsiaTheme="minorHAnsi" w:hAnsiTheme="minorHAnsi" w:cstheme="minorBidi"/>
         <w:sz w:val="22"/>
         <w:szCs w:val="22"/>
         <w:lang w:val="es-SV" w:eastAsia="en-US" w:bidi="ar-SA"/>
@@ -1366,14 +1341,14 @@
   <w:latentStyles w:defLockedState="0" w:defUIPriority="99" w:defSemiHidden="0" w:defUnhideWhenUsed="0" w:defQFormat="0" w:count="371">
     <w:lsdException w:name="Normal" w:uiPriority="0" w:qFormat="1"/>
     <w:lsdException w:name="heading 1" w:uiPriority="9" w:qFormat="1"/>
-    <w:lsdException w:name="heading 2" w:uiPriority="9" w:semiHidden="1" w:unhideWhenUsed="1" w:qFormat="1"/>
-    <w:lsdException w:name="heading 3" w:uiPriority="9" w:semiHidden="1" w:unhideWhenUsed="1" w:qFormat="1"/>
-    <w:lsdException w:name="heading 4" w:uiPriority="9" w:semiHidden="1" w:unhideWhenUsed="1" w:qFormat="1"/>
-    <w:lsdException w:name="heading 5" w:uiPriority="9" w:semiHidden="1" w:unhideWhenUsed="1" w:qFormat="1"/>
-    <w:lsdException w:name="heading 6" w:uiPriority="9" w:semiHidden="1" w:unhideWhenUsed="1" w:qFormat="1"/>
-    <w:lsdException w:name="heading 7" w:uiPriority="9" w:semiHidden="1" w:unhideWhenUsed="1" w:qFormat="1"/>
-    <w:lsdException w:name="heading 8" w:uiPriority="9" w:semiHidden="1" w:unhideWhenUsed="1" w:qFormat="1"/>
-    <w:lsdException w:name="heading 9" w:uiPriority="9" w:semiHidden="1" w:unhideWhenUsed="1" w:qFormat="1"/>
+    <w:lsdException w:name="heading 2" w:semiHidden="1" w:uiPriority="9" w:unhideWhenUsed="1" w:qFormat="1"/>
+    <w:lsdException w:name="heading 3" w:semiHidden="1" w:uiPriority="9" w:unhideWhenUsed="1" w:qFormat="1"/>
+    <w:lsdException w:name="heading 4" w:semiHidden="1" w:uiPriority="9" w:unhideWhenUsed="1" w:qFormat="1"/>
+    <w:lsdException w:name="heading 5" w:semiHidden="1" w:uiPriority="9" w:unhideWhenUsed="1" w:qFormat="1"/>
+    <w:lsdException w:name="heading 6" w:semiHidden="1" w:uiPriority="9" w:unhideWhenUsed="1" w:qFormat="1"/>
+    <w:lsdException w:name="heading 7" w:semiHidden="1" w:uiPriority="9" w:unhideWhenUsed="1" w:qFormat="1"/>
+    <w:lsdException w:name="heading 8" w:semiHidden="1" w:uiPriority="9" w:unhideWhenUsed="1" w:qFormat="1"/>
+    <w:lsdException w:name="heading 9" w:semiHidden="1" w:uiPriority="9" w:unhideWhenUsed="1" w:qFormat="1"/>
     <w:lsdException w:name="index 1" w:semiHidden="1" w:unhideWhenUsed="1"/>
     <w:lsdException w:name="index 2" w:semiHidden="1" w:unhideWhenUsed="1"/>
     <w:lsdException w:name="index 3" w:semiHidden="1" w:unhideWhenUsed="1"/>
@@ -1383,22 +1358,22 @@
     <w:lsdException w:name="index 7" w:semiHidden="1" w:unhideWhenUsed="1"/>
     <w:lsdException w:name="index 8" w:semiHidden="1" w:unhideWhenUsed="1"/>
     <w:lsdException w:name="index 9" w:semiHidden="1" w:unhideWhenUsed="1"/>
-    <w:lsdException w:name="toc 1" w:uiPriority="39" w:semiHidden="1" w:unhideWhenUsed="1"/>
-    <w:lsdException w:name="toc 2" w:uiPriority="39" w:semiHidden="1" w:unhideWhenUsed="1"/>
-    <w:lsdException w:name="toc 3" w:uiPriority="39" w:semiHidden="1" w:unhideWhenUsed="1"/>
-    <w:lsdException w:name="toc 4" w:uiPriority="39" w:semiHidden="1" w:unhideWhenUsed="1"/>
-    <w:lsdException w:name="toc 5" w:uiPriority="39" w:semiHidden="1" w:unhideWhenUsed="1"/>
-    <w:lsdException w:name="toc 6" w:uiPriority="39" w:semiHidden="1" w:unhideWhenUsed="1"/>
-    <w:lsdException w:name="toc 7" w:uiPriority="39" w:semiHidden="1" w:unhideWhenUsed="1"/>
-    <w:lsdException w:name="toc 8" w:uiPriority="39" w:semiHidden="1" w:unhideWhenUsed="1"/>
-    <w:lsdException w:name="toc 9" w:uiPriority="39" w:semiHidden="1" w:unhideWhenUsed="1"/>
+    <w:lsdException w:name="toc 1" w:semiHidden="1" w:uiPriority="39" w:unhideWhenUsed="1"/>
+    <w:lsdException w:name="toc 2" w:semiHidden="1" w:uiPriority="39" w:unhideWhenUsed="1"/>
+    <w:lsdException w:name="toc 3" w:semiHidden="1" w:uiPriority="39" w:unhideWhenUsed="1"/>
+    <w:lsdException w:name="toc 4" w:semiHidden="1" w:uiPriority="39" w:unhideWhenUsed="1"/>
+    <w:lsdException w:name="toc 5" w:semiHidden="1" w:uiPriority="39" w:unhideWhenUsed="1"/>
+    <w:lsdException w:name="toc 6" w:semiHidden="1" w:uiPriority="39" w:unhideWhenUsed="1"/>
+    <w:lsdException w:name="toc 7" w:semiHidden="1" w:uiPriority="39" w:unhideWhenUsed="1"/>
+    <w:lsdException w:name="toc 8" w:semiHidden="1" w:uiPriority="39" w:unhideWhenUsed="1"/>
+    <w:lsdException w:name="toc 9" w:semiHidden="1" w:uiPriority="39" w:unhideWhenUsed="1"/>
     <w:lsdException w:name="Normal Indent" w:semiHidden="1" w:unhideWhenUsed="1"/>
     <w:lsdException w:name="footnote text" w:semiHidden="1" w:unhideWhenUsed="1"/>
     <w:lsdException w:name="annotation text" w:semiHidden="1" w:unhideWhenUsed="1"/>
     <w:lsdException w:name="header" w:semiHidden="1" w:unhideWhenUsed="1"/>
     <w:lsdException w:name="footer" w:semiHidden="1" w:unhideWhenUsed="1"/>
     <w:lsdException w:name="index heading" w:semiHidden="1" w:unhideWhenUsed="1"/>
-    <w:lsdException w:name="caption" w:uiPriority="35" w:semiHidden="1" w:unhideWhenUsed="1" w:qFormat="1"/>
+    <w:lsdException w:name="caption" w:semiHidden="1" w:uiPriority="35" w:unhideWhenUsed="1" w:qFormat="1"/>
     <w:lsdException w:name="table of figures" w:semiHidden="1" w:unhideWhenUsed="1"/>
     <w:lsdException w:name="envelope address" w:semiHidden="1" w:unhideWhenUsed="1"/>
     <w:lsdException w:name="envelope return" w:semiHidden="1" w:unhideWhenUsed="1"/>
@@ -1429,7 +1404,7 @@
     <w:lsdException w:name="Title" w:uiPriority="10" w:qFormat="1"/>
     <w:lsdException w:name="Closing" w:semiHidden="1" w:unhideWhenUsed="1"/>
     <w:lsdException w:name="Signature" w:semiHidden="1" w:unhideWhenUsed="1"/>
-    <w:lsdException w:name="Default Paragraph Font" w:uiPriority="1" w:semiHidden="1" w:unhideWhenUsed="1"/>
+    <w:lsdException w:name="Default Paragraph Font" w:semiHidden="1" w:uiPriority="1" w:unhideWhenUsed="1"/>
     <w:lsdException w:name="Body Text" w:semiHidden="1" w:unhideWhenUsed="1"/>
     <w:lsdException w:name="Body Text Indent" w:semiHidden="1" w:unhideWhenUsed="1"/>
     <w:lsdException w:name="List Continue" w:semiHidden="1" w:unhideWhenUsed="1"/>
@@ -1629,8 +1604,8 @@
     <w:lsdException w:name="Subtle Reference" w:uiPriority="31" w:qFormat="1"/>
     <w:lsdException w:name="Intense Reference" w:uiPriority="32" w:qFormat="1"/>
     <w:lsdException w:name="Book Title" w:uiPriority="33" w:qFormat="1"/>
-    <w:lsdException w:name="Bibliography" w:uiPriority="37" w:semiHidden="1" w:unhideWhenUsed="1"/>
-    <w:lsdException w:name="TOC Heading" w:uiPriority="39" w:semiHidden="1" w:unhideWhenUsed="1" w:qFormat="1"/>
+    <w:lsdException w:name="Bibliography" w:semiHidden="1" w:uiPriority="37" w:unhideWhenUsed="1"/>
+    <w:lsdException w:name="TOC Heading" w:semiHidden="1" w:uiPriority="39" w:unhideWhenUsed="1" w:qFormat="1"/>
     <w:lsdException w:name="Plain Table 1" w:uiPriority="41"/>
     <w:lsdException w:name="Plain Table 2" w:uiPriority="42"/>
     <w:lsdException w:name="Plain Table 3" w:uiPriority="43"/>
@@ -1736,7 +1711,7 @@
     <w:lsdException w:name="List Table 6 Colorful Accent 6" w:uiPriority="51"/>
     <w:lsdException w:name="List Table 7 Colorful Accent 6" w:uiPriority="52"/>
   </w:latentStyles>
-  <w:style w:type="paragraph" w:styleId="Normal" w:default="1">
+  <w:style w:type="paragraph" w:default="1" w:styleId="Normal">
     <w:name w:val="Normal"/>
     <w:qFormat/>
     <w:rsid w:val="00E71E28"/>
@@ -1765,7 +1740,7 @@
       <w:outlineLvl w:val="0"/>
     </w:pPr>
     <w:rPr>
-      <w:rFonts w:asciiTheme="majorHAnsi" w:hAnsiTheme="majorHAnsi" w:eastAsiaTheme="majorEastAsia" w:cstheme="majorBidi"/>
+      <w:rFonts w:asciiTheme="majorHAnsi" w:eastAsiaTheme="majorEastAsia" w:hAnsiTheme="majorHAnsi" w:cstheme="majorBidi"/>
       <w:color w:val="2F5496" w:themeColor="accent1" w:themeShade="BF"/>
       <w:sz w:val="32"/>
       <w:szCs w:val="32"/>
@@ -1788,19 +1763,19 @@
       <w:outlineLvl w:val="3"/>
     </w:pPr>
     <w:rPr>
-      <w:rFonts w:asciiTheme="majorHAnsi" w:hAnsiTheme="majorHAnsi" w:eastAsiaTheme="majorEastAsia" w:cstheme="majorBidi"/>
+      <w:rFonts w:asciiTheme="majorHAnsi" w:eastAsiaTheme="majorEastAsia" w:hAnsiTheme="majorHAnsi" w:cstheme="majorBidi"/>
       <w:i/>
       <w:iCs/>
       <w:color w:val="2F5496" w:themeColor="accent1" w:themeShade="BF"/>
     </w:rPr>
   </w:style>
-  <w:style w:type="character" w:styleId="Fuentedeprrafopredeter" w:default="1">
+  <w:style w:type="character" w:default="1" w:styleId="Fuentedeprrafopredeter">
     <w:name w:val="Default Paragraph Font"/>
     <w:uiPriority w:val="1"/>
     <w:semiHidden/>
     <w:unhideWhenUsed/>
   </w:style>
-  <w:style w:type="table" w:styleId="Tablanormal" w:default="1">
+  <w:style w:type="table" w:default="1" w:styleId="Tablanormal">
     <w:name w:val="Normal Table"/>
     <w:uiPriority w:val="99"/>
     <w:semiHidden/>
@@ -1815,7 +1790,7 @@
       </w:tblCellMar>
     </w:tblPr>
   </w:style>
-  <w:style w:type="numbering" w:styleId="Sinlista" w:default="1">
+  <w:style w:type="numbering" w:default="1" w:styleId="Sinlista">
     <w:name w:val="No List"/>
     <w:uiPriority w:val="99"/>
     <w:semiHidden/>
@@ -1832,7 +1807,7 @@
       <w:contextualSpacing/>
     </w:pPr>
   </w:style>
-  <w:style w:type="paragraph" w:styleId="Ttulo4Alcances" w:customStyle="1">
+  <w:style w:type="paragraph" w:customStyle="1" w:styleId="Ttulo4Alcances">
     <w:name w:val="Título 4 Alcances"/>
     <w:basedOn w:val="Ttulo4"/>
     <w:next w:val="Normal"/>
@@ -1840,7 +1815,7 @@
     <w:rsid w:val="00E71E28"/>
     <w:pPr>
       <w:numPr>
-        <w:numId w:val="2"/>
+        <w:numId w:val="3"/>
       </w:numPr>
       <w:tabs>
         <w:tab w:val="num" w:pos="360"/>
@@ -1853,7 +1828,7 @@
       <w:rFonts w:ascii="Times New Roman" w:hAnsi="Times New Roman"/>
     </w:rPr>
   </w:style>
-  <w:style w:type="character" w:styleId="Ttulo4Car" w:customStyle="1">
+  <w:style w:type="character" w:customStyle="1" w:styleId="Ttulo4Car">
     <w:name w:val="Título 4 Car"/>
     <w:basedOn w:val="Fuentedeprrafopredeter"/>
     <w:link w:val="Ttulo4"/>
@@ -1861,7 +1836,7 @@
     <w:semiHidden/>
     <w:rsid w:val="00E71E28"/>
     <w:rPr>
-      <w:rFonts w:asciiTheme="majorHAnsi" w:hAnsiTheme="majorHAnsi" w:eastAsiaTheme="majorEastAsia" w:cstheme="majorBidi"/>
+      <w:rFonts w:asciiTheme="majorHAnsi" w:eastAsiaTheme="majorEastAsia" w:hAnsiTheme="majorHAnsi" w:cstheme="majorBidi"/>
       <w:i/>
       <w:iCs/>
       <w:color w:val="2F5496" w:themeColor="accent1" w:themeShade="BF"/>
@@ -1869,14 +1844,14 @@
       <w:lang w:val="es-ES_tradnl"/>
     </w:rPr>
   </w:style>
-  <w:style w:type="character" w:styleId="Ttulo1Car" w:customStyle="1">
+  <w:style w:type="character" w:customStyle="1" w:styleId="Ttulo1Car">
     <w:name w:val="Título 1 Car"/>
     <w:basedOn w:val="Fuentedeprrafopredeter"/>
     <w:link w:val="Ttulo1"/>
     <w:uiPriority w:val="9"/>
     <w:rsid w:val="000519DB"/>
     <w:rPr>
-      <w:rFonts w:asciiTheme="majorHAnsi" w:hAnsiTheme="majorHAnsi" w:eastAsiaTheme="majorEastAsia" w:cstheme="majorBidi"/>
+      <w:rFonts w:asciiTheme="majorHAnsi" w:eastAsiaTheme="majorEastAsia" w:hAnsiTheme="majorHAnsi" w:cstheme="majorBidi"/>
       <w:color w:val="2F5496" w:themeColor="accent1" w:themeShade="BF"/>
       <w:sz w:val="32"/>
       <w:szCs w:val="32"/>

</xml_diff>